<commit_message>
UI, myne model , boss
</commit_message>
<xml_diff>
--- a/Game/Mouse Cursor  properly.docx
+++ b/Game/Mouse Cursor  properly.docx
@@ -1,39 +1,22 @@
 
 <file path=word/document.xml><?xml version="1.0" encoding="utf-8"?>
-<w:document xmlns:wpc="http://schemas.microsoft.com/office/word/2010/wordprocessingCanvas" xmlns:cx="http://schemas.microsoft.com/office/drawing/2014/chartex" xmlns:cx1="http://schemas.microsoft.com/office/drawing/2015/9/8/chartex" xmlns:cx2="http://schemas.microsoft.com/office/drawing/2015/10/21/chartex" xmlns:cx3="http://schemas.microsoft.com/office/drawing/2016/5/9/chartex" xmlns:cx4="http://schemas.microsoft.com/office/drawing/2016/5/10/chartex" xmlns:cx5="http://schemas.microsoft.com/office/drawing/2016/5/11/chartex" xmlns:cx6="http://schemas.microsoft.com/office/drawing/2016/5/12/chartex" xmlns:cx7="http://schemas.microsoft.com/office/drawing/2016/5/13/chartex" xmlns:cx8="http://schemas.microsoft.com/office/drawing/2016/5/14/chartex" xmlns:mc="http://schemas.openxmlformats.org/markup-compatibility/2006" xmlns:aink="http://schemas.microsoft.com/office/drawing/2016/ink" xmlns:am3d="http://schemas.microsoft.com/office/drawing/2017/model3d" xmlns:o="urn:schemas-microsoft-com:office:office" xmlns:oel="http://schemas.microsoft.com/office/2019/extlst" xmlns:r="http://schemas.openxmlformats.org/officeDocument/2006/relationships" xmlns:m="http://schemas.openxmlformats.org/officeDocument/2006/math" xmlns:v="urn:schemas-microsoft-com:vml" xmlns:wp14="http://schemas.microsoft.com/office/word/2010/wordprocessingDrawing" xmlns:wp="http://schemas.openxmlformats.org/drawingml/2006/wordprocessingDrawing" xmlns:w10="urn:schemas-microsoft-com:office:word" xmlns:w="http://schemas.openxmlformats.org/wordprocessingml/2006/main" xmlns:w14="http://schemas.microsoft.com/office/word/2010/wordml" xmlns:w15="http://schemas.microsoft.com/office/word/2012/wordml" xmlns:w16cex="http://schemas.microsoft.com/office/word/2018/wordml/cex" xmlns:w16cid="http://schemas.microsoft.com/office/word/2016/wordml/cid" xmlns:w16="http://schemas.microsoft.com/office/word/2018/wordml" xmlns:w16sdtdh="http://schemas.microsoft.com/office/word/2020/wordml/sdtdatahash" xmlns:w16se="http://schemas.microsoft.com/office/word/2015/wordml/symex" xmlns:wpg="http://schemas.microsoft.com/office/word/2010/wordprocessingGroup" xmlns:wpi="http://schemas.microsoft.com/office/word/2010/wordprocessingInk" xmlns:wne="http://schemas.microsoft.com/office/word/2006/wordml" xmlns:wps="http://schemas.microsoft.com/office/word/2010/wordprocessingShape" mc:Ignorable="w14 w15 w16se w16cid w16 w16cex w16sdtdh wp14">
+<w:document xmlns:wpc="http://schemas.microsoft.com/office/word/2010/wordprocessingCanvas" xmlns:cx="http://schemas.microsoft.com/office/drawing/2014/chartex" xmlns:cx1="http://schemas.microsoft.com/office/drawing/2015/9/8/chartex" xmlns:cx2="http://schemas.microsoft.com/office/drawing/2015/10/21/chartex" xmlns:cx3="http://schemas.microsoft.com/office/drawing/2016/5/9/chartex" xmlns:cx4="http://schemas.microsoft.com/office/drawing/2016/5/10/chartex" xmlns:cx5="http://schemas.microsoft.com/office/drawing/2016/5/11/chartex" xmlns:cx6="http://schemas.microsoft.com/office/drawing/2016/5/12/chartex" xmlns:cx7="http://schemas.microsoft.com/office/drawing/2016/5/13/chartex" xmlns:cx8="http://schemas.microsoft.com/office/drawing/2016/5/14/chartex" xmlns:mc="http://schemas.openxmlformats.org/markup-compatibility/2006" xmlns:aink="http://schemas.microsoft.com/office/drawing/2016/ink" xmlns:am3d="http://schemas.microsoft.com/office/drawing/2017/model3d" xmlns:o="urn:schemas-microsoft-com:office:office" xmlns:oel="http://schemas.microsoft.com/office/2019/extlst" xmlns:r="http://schemas.openxmlformats.org/officeDocument/2006/relationships" xmlns:m="http://schemas.openxmlformats.org/officeDocument/2006/math" xmlns:v="urn:schemas-microsoft-com:vml" xmlns:wp14="http://schemas.microsoft.com/office/word/2010/wordprocessingDrawing" xmlns:wp="http://schemas.openxmlformats.org/drawingml/2006/wordprocessingDrawing" xmlns:w10="urn:schemas-microsoft-com:office:word" xmlns:w="http://schemas.openxmlformats.org/wordprocessingml/2006/main" xmlns:w14="http://schemas.microsoft.com/office/word/2010/wordml" xmlns:w15="http://schemas.microsoft.com/office/word/2012/wordml" xmlns:w16cex="http://schemas.microsoft.com/office/word/2018/wordml/cex" xmlns:w16cid="http://schemas.microsoft.com/office/word/2016/wordml/cid" xmlns:w16="http://schemas.microsoft.com/office/word/2018/wordml" xmlns:w16du="http://schemas.microsoft.com/office/word/2023/wordml/word16du" xmlns:w16sdtdh="http://schemas.microsoft.com/office/word/2020/wordml/sdtdatahash" xmlns:w16se="http://schemas.microsoft.com/office/word/2015/wordml/symex" xmlns:wpg="http://schemas.microsoft.com/office/word/2010/wordprocessingGroup" xmlns:wpi="http://schemas.microsoft.com/office/word/2010/wordprocessingInk" xmlns:wne="http://schemas.microsoft.com/office/word/2006/wordml" xmlns:wps="http://schemas.microsoft.com/office/word/2010/wordprocessingShape" mc:Ignorable="w14 w15 w16se w16cid w16 w16cex w16sdtdh w16du wp14">
   <w:body>
     <w:p>
       <w:pPr>
-        <w:tabs>
-          <w:tab w:val="left" w:pos="838"/>
-        </w:tabs>
-        <w:spacing w:line="240" w:lineRule="exact"/>
         <w:rPr>
           <w:b/>
           <w:bCs/>
+          <w:color w:val="000000" w:themeColor="text1"/>
         </w:rPr>
       </w:pPr>
       <w:r>
         <w:rPr>
           <w:b/>
           <w:bCs/>
-        </w:rPr>
-        <w:t>Programming</w:t>
-      </w:r>
-    </w:p>
-    <w:p>
-      <w:pPr>
-        <w:tabs>
-          <w:tab w:val="left" w:pos="838"/>
-        </w:tabs>
-        <w:spacing w:line="240" w:lineRule="exact"/>
-      </w:pPr>
-      <w:r>
-        <w:rPr>
-          <w:b/>
-          <w:bCs/>
-        </w:rPr>
-        <w:t xml:space="preserve"> </w:t>
+          <w:color w:val="000000" w:themeColor="text1"/>
+        </w:rPr>
+        <w:t>Main</w:t>
       </w:r>
     </w:p>
     <w:p>
@@ -97,372 +80,113 @@
         <w:t>animation</w:t>
       </w:r>
     </w:p>
-    <w:p>
-      <w:pPr>
-        <w:pStyle w:val="ListParagraph"/>
-        <w:numPr>
-          <w:ilvl w:val="0"/>
-          <w:numId w:val="1"/>
-        </w:numPr>
+    <w:p/>
+    <w:p>
+      <w:pPr>
+        <w:rPr>
+          <w:b/>
+          <w:bCs/>
+          <w:color w:val="000000" w:themeColor="text1"/>
+        </w:rPr>
+      </w:pPr>
+      <w:r>
+        <w:rPr>
+          <w:b/>
+          <w:bCs/>
+          <w:color w:val="000000" w:themeColor="text1"/>
+        </w:rPr>
+        <w:t>Base</w:t>
+      </w:r>
+    </w:p>
+    <w:p>
+      <w:pPr>
+        <w:rPr>
+          <w:color w:val="C00000"/>
+        </w:rPr>
+      </w:pPr>
+      <w:r>
+        <w:rPr>
+          <w:color w:val="C00000"/>
+        </w:rPr>
+        <w:t>UI (portal bar, pause menu, shop, dialog images)</w:t>
+      </w:r>
+    </w:p>
+    <w:p>
+      <w:pPr>
         <w:tabs>
           <w:tab w:val="left" w:pos="838"/>
         </w:tabs>
         <w:spacing w:line="240" w:lineRule="exact"/>
-        <w:ind w:left="838" w:hanging="359"/>
-        <w:contextualSpacing w:val="0"/>
-        <w:rPr>
-          <w:rFonts w:ascii="Wingdings" w:hAnsi="Wingdings"/>
-        </w:rPr>
-      </w:pPr>
-      <w:r>
-        <w:rPr>
+        <w:rPr>
+          <w:color w:val="C00000"/>
+        </w:rPr>
+      </w:pPr>
+      <w:r>
+        <w:rPr>
+          <w:color w:val="C00000"/>
           <w:spacing w:val="-2"/>
         </w:rPr>
-        <w:t xml:space="preserve">Adjust </w:t>
-      </w:r>
-      <w:r>
-        <w:rPr>
-          <w:spacing w:val="-2"/>
-        </w:rPr>
-        <w:t xml:space="preserve">game </w:t>
-      </w:r>
-      <w:r>
-        <w:rPr>
-          <w:spacing w:val="-2"/>
-        </w:rPr>
-        <w:t>enemy spawn, attack rate ,</w:t>
-      </w:r>
-      <w:r>
-        <w:rPr>
-          <w:spacing w:val="-2"/>
-        </w:rPr>
-        <w:t>speed</w:t>
-      </w:r>
-      <w:r>
-        <w:rPr>
-          <w:spacing w:val="-2"/>
-        </w:rPr>
-        <w:t>, hp</w:t>
-      </w:r>
-      <w:r>
-        <w:rPr>
-          <w:spacing w:val="-2"/>
-        </w:rPr>
-        <w:t xml:space="preserve"> ,</w:t>
-      </w:r>
-      <w:r>
-        <w:rPr>
-          <w:spacing w:val="-2"/>
+        <w:t>Music</w:t>
+      </w:r>
+      <w:r>
+        <w:rPr>
+          <w:color w:val="C00000"/>
+        </w:rPr>
+        <w:t>, engine , crash, etc. sound effects</w:t>
+      </w:r>
+    </w:p>
+    <w:p/>
+    <w:p>
+      <w:pPr>
+        <w:rPr>
+          <w:b/>
+          <w:bCs/>
+        </w:rPr>
+      </w:pPr>
+      <w:r>
+        <w:rPr>
+          <w:b/>
+          <w:bCs/>
+        </w:rPr>
+        <w:t>Extra</w:t>
+      </w:r>
+      <w:r>
+        <w:rPr>
+          <w:b/>
+          <w:bCs/>
         </w:rPr>
         <w:t xml:space="preserve"> </w:t>
       </w:r>
-      <w:r>
-        <w:rPr>
-          <w:spacing w:val="-2"/>
-        </w:rPr>
-        <w:t>shootin</w:t>
-      </w:r>
-      <w:r>
-        <w:rPr>
-          <w:spacing w:val="-2"/>
-        </w:rPr>
-        <w:t>g</w:t>
-      </w:r>
-      <w:r>
-        <w:rPr>
-          <w:spacing w:val="-2"/>
-        </w:rPr>
-        <w:t>,</w:t>
-      </w:r>
-      <w:r>
-        <w:rPr>
-          <w:spacing w:val="-2"/>
-        </w:rPr>
-        <w:t xml:space="preserve"> dash animation speed</w:t>
-      </w:r>
-      <w:r>
-        <w:rPr>
-          <w:spacing w:val="-2"/>
-        </w:rPr>
-        <w:t xml:space="preserve"> etc. </w:t>
-      </w:r>
-    </w:p>
-    <w:p>
-      <w:pPr>
-        <w:pStyle w:val="ListParagraph"/>
-        <w:numPr>
-          <w:ilvl w:val="0"/>
-          <w:numId w:val="1"/>
-        </w:numPr>
+    </w:p>
+    <w:p>
+      <w:pPr>
+        <w:rPr>
+          <w:color w:val="215E99" w:themeColor="text2" w:themeTint="BF"/>
+        </w:rPr>
+      </w:pPr>
+      <w:r>
+        <w:rPr>
+          <w:color w:val="215E99" w:themeColor="text2" w:themeTint="BF"/>
+        </w:rPr>
+        <w:t>Player Charged shot need UI are simple attacks consume energy?</w:t>
+      </w:r>
+    </w:p>
+    <w:p>
+      <w:pPr>
         <w:tabs>
           <w:tab w:val="left" w:pos="838"/>
         </w:tabs>
         <w:spacing w:line="240" w:lineRule="exact"/>
-        <w:ind w:left="838" w:hanging="359"/>
-        <w:contextualSpacing w:val="0"/>
-        <w:rPr>
-          <w:rFonts w:ascii="Wingdings" w:hAnsi="Wingdings"/>
-          <w:color w:val="FF0000"/>
-        </w:rPr>
-      </w:pPr>
-      <w:r>
-        <w:rPr>
-          <w:color w:val="FF0000"/>
-          <w:spacing w:val="-2"/>
-        </w:rPr>
-        <w:t>Music</w:t>
-      </w:r>
-      <w:r>
-        <w:rPr>
-          <w:color w:val="FF0000"/>
-        </w:rPr>
-        <w:t xml:space="preserve">, engine , crash, </w:t>
-      </w:r>
-      <w:r>
-        <w:rPr>
-          <w:color w:val="FF0000"/>
-        </w:rPr>
-        <w:t>etc.</w:t>
-      </w:r>
-      <w:r>
-        <w:rPr>
-          <w:color w:val="FF0000"/>
-        </w:rPr>
-        <w:t xml:space="preserve"> sound</w:t>
-      </w:r>
-      <w:r>
-        <w:rPr>
-          <w:color w:val="FF0000"/>
-        </w:rPr>
-        <w:t xml:space="preserve"> effects</w:t>
-      </w:r>
-    </w:p>
-    <w:p>
-      <w:pPr>
-        <w:pStyle w:val="ListParagraph"/>
-        <w:numPr>
-          <w:ilvl w:val="0"/>
-          <w:numId w:val="1"/>
-        </w:numPr>
-        <w:tabs>
-          <w:tab w:val="left" w:pos="838"/>
-        </w:tabs>
-        <w:rPr>
-          <w:color w:val="FF0000"/>
-        </w:rPr>
-      </w:pPr>
-      <w:r>
-        <w:rPr>
-          <w:color w:val="FF0000"/>
-        </w:rPr>
-        <w:t xml:space="preserve">Boss implementation + </w:t>
-      </w:r>
-      <w:r>
-        <w:rPr>
-          <w:color w:val="FF0000"/>
-        </w:rPr>
-        <w:t>logic.</w:t>
-      </w:r>
-      <w:r>
-        <w:rPr>
-          <w:color w:val="FF0000"/>
-        </w:rPr>
-        <w:t xml:space="preserve"> 95%</w:t>
-      </w:r>
-    </w:p>
-    <w:p>
-      <w:pPr>
-        <w:pStyle w:val="ListParagraph"/>
-        <w:tabs>
-          <w:tab w:val="left" w:pos="838"/>
-        </w:tabs>
-        <w:ind w:left="839"/>
-        <w:rPr>
-          <w:color w:val="FF0000"/>
-        </w:rPr>
-      </w:pPr>
-    </w:p>
-    <w:p>
-      <w:pPr>
-        <w:tabs>
-          <w:tab w:val="left" w:pos="838"/>
-        </w:tabs>
-        <w:rPr>
-          <w:b/>
-          <w:bCs/>
-        </w:rPr>
-      </w:pPr>
-      <w:r>
-        <w:rPr>
-          <w:b/>
-          <w:bCs/>
-        </w:rPr>
-        <w:t>General</w:t>
-      </w:r>
-    </w:p>
-    <w:p>
-      <w:pPr>
-        <w:tabs>
-          <w:tab w:val="left" w:pos="838"/>
-        </w:tabs>
-      </w:pPr>
-      <w:r>
-        <w:t xml:space="preserve">Start </w:t>
-      </w:r>
-      <w:r>
-        <w:t>Cutscene Design (move Y axis a bit)</w:t>
-      </w:r>
-      <w:r>
-        <w:t xml:space="preserve"> + check it </w:t>
-      </w:r>
-      <w:proofErr w:type="gramStart"/>
-      <w:r>
-        <w:t>works</w:t>
-      </w:r>
-      <w:proofErr w:type="gramEnd"/>
-    </w:p>
-    <w:p>
-      <w:pPr>
-        <w:tabs>
-          <w:tab w:val="left" w:pos="838"/>
-        </w:tabs>
-      </w:pPr>
-      <w:r>
-        <w:t xml:space="preserve">Final </w:t>
-      </w:r>
-      <w:r>
-        <w:t xml:space="preserve">Cutscene Design </w:t>
-      </w:r>
-      <w:r>
-        <w:t xml:space="preserve">+ check it </w:t>
-      </w:r>
-      <w:proofErr w:type="gramStart"/>
-      <w:r>
-        <w:t>works</w:t>
-      </w:r>
-      <w:proofErr w:type="gramEnd"/>
-    </w:p>
-    <w:p>
-      <w:r>
-        <w:t>Mini Map</w:t>
-      </w:r>
-      <w:r>
-        <w:t xml:space="preserve"> design</w:t>
-      </w:r>
-    </w:p>
-    <w:p>
-      <w:r>
-        <w:t>Dialog Box</w:t>
-      </w:r>
-      <w:r>
-        <w:t xml:space="preserve"> </w:t>
-      </w:r>
-      <w:proofErr w:type="gramStart"/>
-      <w:r>
-        <w:t>design</w:t>
-      </w:r>
-      <w:proofErr w:type="gramEnd"/>
-    </w:p>
-    <w:p>
-      <w:pPr>
-        <w:rPr>
-          <w:b/>
-          <w:bCs/>
-        </w:rPr>
-      </w:pPr>
-    </w:p>
-    <w:p>
-      <w:r>
-        <w:t xml:space="preserve">Zoom </w:t>
-      </w:r>
-      <w:proofErr w:type="spellStart"/>
-      <w:r>
-        <w:t>iin</w:t>
-      </w:r>
-      <w:proofErr w:type="spellEnd"/>
-      <w:r>
-        <w:t xml:space="preserve"> </w:t>
-      </w:r>
-      <w:proofErr w:type="gramStart"/>
-      <w:r>
-        <w:t>camera</w:t>
-      </w:r>
-      <w:proofErr w:type="gramEnd"/>
-    </w:p>
-    <w:p>
-      <w:r>
-        <w:t>Exp</w:t>
-      </w:r>
-    </w:p>
-    <w:p>
-      <w:r>
-        <w:t xml:space="preserve">Random loot </w:t>
-      </w:r>
-      <w:proofErr w:type="gramStart"/>
-      <w:r>
-        <w:t>pick</w:t>
-      </w:r>
-      <w:proofErr w:type="gramEnd"/>
-      <w:r>
-        <w:t xml:space="preserve"> up </w:t>
-      </w:r>
-      <w:proofErr w:type="spellStart"/>
-      <w:r>
-        <w:t>tehno</w:t>
-      </w:r>
-      <w:proofErr w:type="spellEnd"/>
-      <w:r>
-        <w:t xml:space="preserve"> blend from portal enemies , bio core - boss</w:t>
-      </w:r>
-    </w:p>
-    <w:p>
-      <w:r>
-        <w:t xml:space="preserve">Dash cooldown </w:t>
-      </w:r>
-    </w:p>
-    <w:p/>
-    <w:p>
-      <w:r>
-        <w:t>VFX / particle enemy/player on hit , dash + video editor</w:t>
-      </w:r>
-    </w:p>
-    <w:p/>
-    <w:p>
-      <w:r>
-        <w:t>Video</w:t>
-      </w:r>
-    </w:p>
-    <w:p>
-      <w:r>
-        <w:t>PowerPoint</w:t>
-      </w:r>
-    </w:p>
-    <w:p/>
-    <w:p/>
-    <w:p>
-      <w:pPr>
-        <w:rPr>
-          <w:b/>
-          <w:bCs/>
-        </w:rPr>
-      </w:pPr>
-      <w:r>
-        <w:rPr>
-          <w:b/>
-          <w:bCs/>
-        </w:rPr>
-        <w:t>Extra</w:t>
-      </w:r>
-    </w:p>
-    <w:p>
-      <w:r>
-        <w:t xml:space="preserve">Charge </w:t>
-      </w:r>
-      <w:proofErr w:type="gramStart"/>
-      <w:r>
-        <w:t>shot</w:t>
-      </w:r>
-      <w:proofErr w:type="gramEnd"/>
+        <w:rPr>
+          <w:color w:val="215E99" w:themeColor="text2" w:themeTint="BF"/>
+        </w:rPr>
+      </w:pPr>
+      <w:r>
+        <w:rPr>
+          <w:color w:val="215E99" w:themeColor="text2" w:themeTint="BF"/>
+        </w:rPr>
+        <w:t>hit Stan lock 0.5 sec.</w:t>
+      </w:r>
     </w:p>
     <w:p>
       <w:pPr>
@@ -470,19 +194,79 @@
           <w:tab w:val="left" w:pos="838"/>
         </w:tabs>
         <w:spacing w:line="240" w:lineRule="exact"/>
-      </w:pPr>
-      <w:r>
-        <w:t xml:space="preserve">hit Stan </w:t>
-      </w:r>
-      <w:proofErr w:type="gramStart"/>
-      <w:r>
-        <w:t>lock</w:t>
-      </w:r>
-      <w:proofErr w:type="gramEnd"/>
-      <w:r>
-        <w:t xml:space="preserve"> </w:t>
-      </w:r>
-    </w:p>
+        <w:rPr>
+          <w:color w:val="215E99" w:themeColor="text2" w:themeTint="BF"/>
+        </w:rPr>
+      </w:pPr>
+      <w:r>
+        <w:rPr>
+          <w:color w:val="215E99" w:themeColor="text2" w:themeTint="BF"/>
+        </w:rPr>
+        <w:t>Boss Charged attack</w:t>
+      </w:r>
+      <w:r>
+        <w:rPr>
+          <w:color w:val="215E99" w:themeColor="text2" w:themeTint="BF"/>
+        </w:rPr>
+        <w:t xml:space="preserve"> + model</w:t>
+      </w:r>
+      <w:r>
+        <w:rPr>
+          <w:color w:val="215E99" w:themeColor="text2" w:themeTint="BF"/>
+        </w:rPr>
+        <w:t>.</w:t>
+      </w:r>
+      <w:r>
+        <w:rPr>
+          <w:color w:val="215E99" w:themeColor="text2" w:themeTint="BF"/>
+        </w:rPr>
+        <w:t xml:space="preserve"> Is boss attack portal initially.</w:t>
+      </w:r>
+    </w:p>
+    <w:p/>
+    <w:p>
+      <w:pPr>
+        <w:rPr>
+          <w:b/>
+          <w:bCs/>
+        </w:rPr>
+      </w:pPr>
+      <w:r>
+        <w:rPr>
+          <w:b/>
+          <w:bCs/>
+        </w:rPr>
+        <w:t>Final</w:t>
+      </w:r>
+    </w:p>
+    <w:p>
+      <w:pPr>
+        <w:rPr>
+          <w:color w:val="3A7C22" w:themeColor="accent6" w:themeShade="BF"/>
+        </w:rPr>
+      </w:pPr>
+      <w:r>
+        <w:rPr>
+          <w:color w:val="3A7C22" w:themeColor="accent6" w:themeShade="BF"/>
+        </w:rPr>
+        <w:t>Video + VFX</w:t>
+      </w:r>
+    </w:p>
+    <w:p>
+      <w:pPr>
+        <w:rPr>
+          <w:color w:val="3A7C22" w:themeColor="accent6" w:themeShade="BF"/>
+        </w:rPr>
+      </w:pPr>
+      <w:r>
+        <w:rPr>
+          <w:color w:val="3A7C22" w:themeColor="accent6" w:themeShade="BF"/>
+        </w:rPr>
+        <w:t>PowerPoint</w:t>
+      </w:r>
+    </w:p>
+    <w:p/>
+    <w:p/>
     <w:p>
       <w:pPr>
         <w:tabs>
@@ -490,34 +274,23 @@
         </w:tabs>
         <w:spacing w:line="240" w:lineRule="exact"/>
         <w:rPr>
-          <w:rFonts w:ascii="Wingdings" w:hAnsi="Wingdings"/>
-        </w:rPr>
-      </w:pPr>
-      <w:r>
-        <w:rPr>
-          <w:spacing w:val="-2"/>
-        </w:rPr>
-        <w:t>Enemy / Player Collisions</w:t>
-      </w:r>
-    </w:p>
-    <w:p>
-      <w:pPr>
-        <w:tabs>
-          <w:tab w:val="left" w:pos="838"/>
-        </w:tabs>
-      </w:pPr>
-      <w:r>
-        <w:t>BUGS - Enemy Clone/Delete / CPU issue.</w:t>
-      </w:r>
-    </w:p>
-    <w:p>
-      <w:pPr>
-        <w:tabs>
-          <w:tab w:val="left" w:pos="838"/>
-        </w:tabs>
-      </w:pPr>
-      <w:r>
-        <w:t>Myra  idle change simple model for cutscene</w:t>
+          <w:b/>
+          <w:bCs/>
+        </w:rPr>
+      </w:pPr>
+      <w:r>
+        <w:rPr>
+          <w:b/>
+          <w:bCs/>
+        </w:rPr>
+        <w:t>Light</w:t>
+      </w:r>
+      <w:r>
+        <w:rPr>
+          <w:b/>
+          <w:bCs/>
+        </w:rPr>
+        <w:t>/Shinma</w:t>
       </w:r>
     </w:p>
     <w:p>
@@ -526,11 +299,40 @@
           <w:tab w:val="left" w:pos="838"/>
         </w:tabs>
         <w:spacing w:line="240" w:lineRule="exact"/>
-      </w:pPr>
-      <w:r>
-        <w:t>shooting aim , Hight</w:t>
-      </w:r>
-    </w:p>
+        <w:rPr>
+          <w:rFonts w:ascii="Wingdings" w:hAnsi="Wingdings"/>
+          <w:color w:val="C00000"/>
+        </w:rPr>
+      </w:pPr>
+      <w:r>
+        <w:rPr>
+          <w:color w:val="C00000"/>
+          <w:spacing w:val="-2"/>
+        </w:rPr>
+        <w:t>Textures</w:t>
+      </w:r>
+      <w:r>
+        <w:rPr>
+          <w:color w:val="C00000"/>
+          <w:spacing w:val="-2"/>
+        </w:rPr>
+        <w:t xml:space="preserve"> + death animation for en2</w:t>
+      </w:r>
+    </w:p>
+    <w:p>
+      <w:pPr>
+        <w:rPr>
+          <w:color w:val="C00000"/>
+        </w:rPr>
+      </w:pPr>
+      <w:r>
+        <w:rPr>
+          <w:color w:val="C00000"/>
+        </w:rPr>
+        <w:t>Text for dialog box , loading screen and cutscenes, start of the game , meet blinky. Light</w:t>
+      </w:r>
+    </w:p>
+    <w:p/>
     <w:p>
       <w:pPr>
         <w:tabs>
@@ -538,15 +340,54 @@
         </w:tabs>
         <w:spacing w:line="240" w:lineRule="exact"/>
         <w:rPr>
-          <w:rFonts w:ascii="Wingdings" w:hAnsi="Wingdings"/>
-        </w:rPr>
-      </w:pPr>
-    </w:p>
-    <w:p>
-      <w:r>
-        <w:t>Text for dialog box , loading screen and cutscenes. light</w:t>
-      </w:r>
-    </w:p>
+          <w:color w:val="C00000"/>
+        </w:rPr>
+      </w:pPr>
+    </w:p>
+    <w:p>
+      <w:pPr>
+        <w:tabs>
+          <w:tab w:val="left" w:pos="838"/>
+        </w:tabs>
+        <w:spacing w:line="240" w:lineRule="exact"/>
+        <w:rPr>
+          <w:b/>
+          <w:bCs/>
+          <w:color w:val="000000" w:themeColor="text1"/>
+        </w:rPr>
+      </w:pPr>
+      <w:r>
+        <w:rPr>
+          <w:b/>
+          <w:bCs/>
+          <w:color w:val="000000" w:themeColor="text1"/>
+        </w:rPr>
+        <w:t>SUPER EXTRA</w:t>
+      </w:r>
+    </w:p>
+    <w:p>
+      <w:pPr>
+        <w:tabs>
+          <w:tab w:val="left" w:pos="838"/>
+        </w:tabs>
+        <w:spacing w:line="240" w:lineRule="exact"/>
+        <w:rPr>
+          <w:strike/>
+          <w:color w:val="000000" w:themeColor="text1"/>
+          <w:spacing w:val="-2"/>
+        </w:rPr>
+      </w:pPr>
+      <w:r>
+        <w:rPr>
+          <w:strike/>
+          <w:color w:val="000000" w:themeColor="text1"/>
+          <w:spacing w:val="-2"/>
+        </w:rPr>
+        <w:t>Enemy / Player Collisions</w:t>
+      </w:r>
+    </w:p>
+    <w:p/>
+    <w:p/>
     <w:p>
       <w:pPr>
         <w:tabs>
@@ -569,7 +410,7 @@
 </file>
 
 <file path=word/numbering.xml><?xml version="1.0" encoding="utf-8"?>
-<w:numbering xmlns:wpc="http://schemas.microsoft.com/office/word/2010/wordprocessingCanvas" xmlns:cx="http://schemas.microsoft.com/office/drawing/2014/chartex" xmlns:cx1="http://schemas.microsoft.com/office/drawing/2015/9/8/chartex" xmlns:cx2="http://schemas.microsoft.com/office/drawing/2015/10/21/chartex" xmlns:cx3="http://schemas.microsoft.com/office/drawing/2016/5/9/chartex" xmlns:cx4="http://schemas.microsoft.com/office/drawing/2016/5/10/chartex" xmlns:cx5="http://schemas.microsoft.com/office/drawing/2016/5/11/chartex" xmlns:cx6="http://schemas.microsoft.com/office/drawing/2016/5/12/chartex" xmlns:cx7="http://schemas.microsoft.com/office/drawing/2016/5/13/chartex" xmlns:cx8="http://schemas.microsoft.com/office/drawing/2016/5/14/chartex" xmlns:mc="http://schemas.openxmlformats.org/markup-compatibility/2006" xmlns:aink="http://schemas.microsoft.com/office/drawing/2016/ink" xmlns:am3d="http://schemas.microsoft.com/office/drawing/2017/model3d" xmlns:o="urn:schemas-microsoft-com:office:office" xmlns:oel="http://schemas.microsoft.com/office/2019/extlst" xmlns:r="http://schemas.openxmlformats.org/officeDocument/2006/relationships" xmlns:m="http://schemas.openxmlformats.org/officeDocument/2006/math" xmlns:v="urn:schemas-microsoft-com:vml" xmlns:wp14="http://schemas.microsoft.com/office/word/2010/wordprocessingDrawing" xmlns:wp="http://schemas.openxmlformats.org/drawingml/2006/wordprocessingDrawing" xmlns:w10="urn:schemas-microsoft-com:office:word" xmlns:w="http://schemas.openxmlformats.org/wordprocessingml/2006/main" xmlns:w14="http://schemas.microsoft.com/office/word/2010/wordml" xmlns:w15="http://schemas.microsoft.com/office/word/2012/wordml" xmlns:w16cex="http://schemas.microsoft.com/office/word/2018/wordml/cex" xmlns:w16cid="http://schemas.microsoft.com/office/word/2016/wordml/cid" xmlns:w16="http://schemas.microsoft.com/office/word/2018/wordml" xmlns:w16sdtdh="http://schemas.microsoft.com/office/word/2020/wordml/sdtdatahash" xmlns:w16se="http://schemas.microsoft.com/office/word/2015/wordml/symex" xmlns:wpg="http://schemas.microsoft.com/office/word/2010/wordprocessingGroup" xmlns:wpi="http://schemas.microsoft.com/office/word/2010/wordprocessingInk" xmlns:wne="http://schemas.microsoft.com/office/word/2006/wordml" xmlns:wps="http://schemas.microsoft.com/office/word/2010/wordprocessingShape" mc:Ignorable="w14 w15 w16se w16cid w16 w16cex w16sdtdh wp14">
+<w:numbering xmlns:wpc="http://schemas.microsoft.com/office/word/2010/wordprocessingCanvas" xmlns:cx="http://schemas.microsoft.com/office/drawing/2014/chartex" xmlns:cx1="http://schemas.microsoft.com/office/drawing/2015/9/8/chartex" xmlns:cx2="http://schemas.microsoft.com/office/drawing/2015/10/21/chartex" xmlns:cx3="http://schemas.microsoft.com/office/drawing/2016/5/9/chartex" xmlns:cx4="http://schemas.microsoft.com/office/drawing/2016/5/10/chartex" xmlns:cx5="http://schemas.microsoft.com/office/drawing/2016/5/11/chartex" xmlns:cx6="http://schemas.microsoft.com/office/drawing/2016/5/12/chartex" xmlns:cx7="http://schemas.microsoft.com/office/drawing/2016/5/13/chartex" xmlns:cx8="http://schemas.microsoft.com/office/drawing/2016/5/14/chartex" xmlns:mc="http://schemas.openxmlformats.org/markup-compatibility/2006" xmlns:aink="http://schemas.microsoft.com/office/drawing/2016/ink" xmlns:am3d="http://schemas.microsoft.com/office/drawing/2017/model3d" xmlns:o="urn:schemas-microsoft-com:office:office" xmlns:oel="http://schemas.microsoft.com/office/2019/extlst" xmlns:r="http://schemas.openxmlformats.org/officeDocument/2006/relationships" xmlns:m="http://schemas.openxmlformats.org/officeDocument/2006/math" xmlns:v="urn:schemas-microsoft-com:vml" xmlns:wp14="http://schemas.microsoft.com/office/word/2010/wordprocessingDrawing" xmlns:wp="http://schemas.openxmlformats.org/drawingml/2006/wordprocessingDrawing" xmlns:w10="urn:schemas-microsoft-com:office:word" xmlns:w="http://schemas.openxmlformats.org/wordprocessingml/2006/main" xmlns:w14="http://schemas.microsoft.com/office/word/2010/wordml" xmlns:w15="http://schemas.microsoft.com/office/word/2012/wordml" xmlns:w16cex="http://schemas.microsoft.com/office/word/2018/wordml/cex" xmlns:w16cid="http://schemas.microsoft.com/office/word/2016/wordml/cid" xmlns:w16="http://schemas.microsoft.com/office/word/2018/wordml" xmlns:w16du="http://schemas.microsoft.com/office/word/2023/wordml/word16du" xmlns:w16sdtdh="http://schemas.microsoft.com/office/word/2020/wordml/sdtdatahash" xmlns:w16se="http://schemas.microsoft.com/office/word/2015/wordml/symex" xmlns:wpg="http://schemas.microsoft.com/office/word/2010/wordprocessingGroup" xmlns:wpi="http://schemas.microsoft.com/office/word/2010/wordprocessingInk" xmlns:wne="http://schemas.microsoft.com/office/word/2006/wordml" xmlns:wps="http://schemas.microsoft.com/office/word/2010/wordprocessingShape" mc:Ignorable="w14 w15 w16se w16cid w16 w16cex w16sdtdh w16du wp14">
   <w:abstractNum w:abstractNumId="0" w15:restartNumberingAfterBreak="0">
     <w:nsid w:val="26D85D02"/>
     <w:multiLevelType w:val="hybridMultilevel"/>
@@ -708,7 +549,7 @@
 </file>
 
 <file path=word/styles.xml><?xml version="1.0" encoding="utf-8"?>
-<w:styles xmlns:mc="http://schemas.openxmlformats.org/markup-compatibility/2006" xmlns:r="http://schemas.openxmlformats.org/officeDocument/2006/relationships" xmlns:w="http://schemas.openxmlformats.org/wordprocessingml/2006/main" xmlns:w14="http://schemas.microsoft.com/office/word/2010/wordml" xmlns:w15="http://schemas.microsoft.com/office/word/2012/wordml" xmlns:w16cex="http://schemas.microsoft.com/office/word/2018/wordml/cex" xmlns:w16cid="http://schemas.microsoft.com/office/word/2016/wordml/cid" xmlns:w16="http://schemas.microsoft.com/office/word/2018/wordml" xmlns:w16sdtdh="http://schemas.microsoft.com/office/word/2020/wordml/sdtdatahash" xmlns:w16se="http://schemas.microsoft.com/office/word/2015/wordml/symex" mc:Ignorable="w14 w15 w16se w16cid w16 w16cex w16sdtdh">
+<w:styles xmlns:mc="http://schemas.openxmlformats.org/markup-compatibility/2006" xmlns:r="http://schemas.openxmlformats.org/officeDocument/2006/relationships" xmlns:w="http://schemas.openxmlformats.org/wordprocessingml/2006/main" xmlns:w14="http://schemas.microsoft.com/office/word/2010/wordml" xmlns:w15="http://schemas.microsoft.com/office/word/2012/wordml" xmlns:w16cex="http://schemas.microsoft.com/office/word/2018/wordml/cex" xmlns:w16cid="http://schemas.microsoft.com/office/word/2016/wordml/cid" xmlns:w16="http://schemas.microsoft.com/office/word/2018/wordml" xmlns:w16du="http://schemas.microsoft.com/office/word/2023/wordml/word16du" xmlns:w16sdtdh="http://schemas.microsoft.com/office/word/2020/wordml/sdtdatahash" xmlns:w16se="http://schemas.microsoft.com/office/word/2015/wordml/symex" mc:Ignorable="w14 w15 w16se w16cid w16 w16cex w16sdtdh w16du">
   <w:docDefaults>
     <w:rPrDefault>
       <w:rPr>

</xml_diff>